<commit_message>
Update percobaan 2 (Week 10)
</commit_message>
<xml_diff>
--- a/smt1/dasproprak/week10/jobsheet/2341720169_Dimas Adi Bayu Samudra_TI 1A_Jobsheet10.docx
+++ b/smt1/dasproprak/week10/jobsheet/2341720169_Dimas Adi Bayu Samudra_TI 1A_Jobsheet10.docx
@@ -547,6 +547,7 @@
           <w:bCs/>
         </w:rPr>
       </w:pPr>
+      <w:proofErr w:type="gramStart"/>
       <w:r>
         <w:rPr>
           <w:rFonts w:ascii="Times New Roman" w:hAnsi="Times New Roman" w:cs="Times New Roman"/>
@@ -555,6 +556,7 @@
         </w:rPr>
         <w:t>Input :</w:t>
       </w:r>
+      <w:proofErr w:type="gramEnd"/>
     </w:p>
     <w:p>
       <w:r>
@@ -619,6 +621,7 @@
           <w:bCs/>
         </w:rPr>
       </w:pPr>
+      <w:proofErr w:type="gramStart"/>
       <w:r>
         <w:rPr>
           <w:rFonts w:ascii="Times New Roman" w:hAnsi="Times New Roman" w:cs="Times New Roman"/>
@@ -627,6 +630,7 @@
         </w:rPr>
         <w:t>Output :</w:t>
       </w:r>
+      <w:proofErr w:type="gramEnd"/>
     </w:p>
     <w:p>
       <w:pPr>
@@ -697,6 +701,7 @@
         </w:rPr>
       </w:pPr>
       <w:proofErr w:type="spellStart"/>
+      <w:proofErr w:type="gramStart"/>
       <w:r>
         <w:rPr>
           <w:rFonts w:ascii="Times New Roman" w:hAnsi="Times New Roman" w:cs="Times New Roman"/>
@@ -714,6 +719,7 @@
         </w:rPr>
         <w:t xml:space="preserve"> :</w:t>
       </w:r>
+      <w:proofErr w:type="gramEnd"/>
     </w:p>
     <w:p>
       <w:pPr>
@@ -1193,6 +1199,7 @@
         <w:t xml:space="preserve"> </w:t>
       </w:r>
       <w:proofErr w:type="spellStart"/>
+      <w:proofErr w:type="gramStart"/>
       <w:r>
         <w:rPr>
           <w:rFonts w:ascii="Times New Roman" w:hAnsi="Times New Roman" w:cs="Times New Roman"/>
@@ -1200,6 +1207,7 @@
         <w:t>penonton.length</w:t>
       </w:r>
       <w:proofErr w:type="spellEnd"/>
+      <w:proofErr w:type="gramEnd"/>
       <w:r>
         <w:rPr>
           <w:rFonts w:ascii="Times New Roman" w:hAnsi="Times New Roman" w:cs="Times New Roman"/>
@@ -1235,6 +1243,7 @@
         <w:t xml:space="preserve"> </w:t>
       </w:r>
       <w:proofErr w:type="spellStart"/>
+      <w:proofErr w:type="gramStart"/>
       <w:r>
         <w:rPr>
           <w:rFonts w:ascii="Times New Roman" w:hAnsi="Times New Roman" w:cs="Times New Roman"/>
@@ -1246,7 +1255,14 @@
         <w:rPr>
           <w:rFonts w:ascii="Times New Roman" w:hAnsi="Times New Roman" w:cs="Times New Roman"/>
         </w:rPr>
-        <w:t xml:space="preserve">[0].length, </w:t>
+        <w:t>[</w:t>
+      </w:r>
+      <w:proofErr w:type="gramEnd"/>
+      <w:r>
+        <w:rPr>
+          <w:rFonts w:ascii="Times New Roman" w:hAnsi="Times New Roman" w:cs="Times New Roman"/>
+        </w:rPr>
+        <w:t xml:space="preserve">0].length, </w:t>
       </w:r>
       <w:proofErr w:type="spellStart"/>
       <w:r>
@@ -2633,47 +2649,61 @@
         <w:t>github</w:t>
       </w:r>
       <w:proofErr w:type="spellEnd"/>
-    </w:p>
-    <w:p>
-      <w:pPr>
-        <w:rPr>
-          <w:rFonts w:ascii="Times New Roman" w:hAnsi="Times New Roman" w:cs="Times New Roman"/>
-        </w:rPr>
-      </w:pPr>
-    </w:p>
-    <w:p>
-      <w:pPr>
-        <w:rPr>
-          <w:rFonts w:ascii="Times New Roman" w:hAnsi="Times New Roman" w:cs="Times New Roman"/>
-        </w:rPr>
-      </w:pPr>
-    </w:p>
-    <w:p>
-      <w:pPr>
-        <w:rPr>
-          <w:rFonts w:ascii="Times New Roman" w:hAnsi="Times New Roman" w:cs="Times New Roman"/>
-        </w:rPr>
-      </w:pPr>
-    </w:p>
-    <w:p>
-      <w:pPr>
-        <w:rPr>
-          <w:rFonts w:ascii="Times New Roman" w:hAnsi="Times New Roman" w:cs="Times New Roman"/>
-        </w:rPr>
-      </w:pPr>
-    </w:p>
-    <w:p>
-      <w:pPr>
-        <w:rPr>
-          <w:rFonts w:ascii="Times New Roman" w:hAnsi="Times New Roman" w:cs="Times New Roman"/>
-        </w:rPr>
-      </w:pPr>
+      <w:r>
+        <w:rPr>
+          <w:rFonts w:ascii="Times New Roman" w:hAnsi="Times New Roman" w:cs="Times New Roman"/>
+        </w:rPr>
+        <w:t>.</w:t>
+      </w:r>
+    </w:p>
+    <w:p>
+      <w:pPr>
+        <w:rPr>
+          <w:rFonts w:ascii="Times New Roman" w:hAnsi="Times New Roman" w:cs="Times New Roman"/>
+        </w:rPr>
+      </w:pPr>
+    </w:p>
+    <w:p>
+      <w:pPr>
+        <w:rPr>
+          <w:rFonts w:ascii="Times New Roman" w:hAnsi="Times New Roman" w:cs="Times New Roman"/>
+        </w:rPr>
+      </w:pPr>
+    </w:p>
+    <w:p>
+      <w:pPr>
+        <w:rPr>
+          <w:rFonts w:ascii="Times New Roman" w:hAnsi="Times New Roman" w:cs="Times New Roman"/>
+        </w:rPr>
+      </w:pPr>
+    </w:p>
+    <w:p>
+      <w:pPr>
+        <w:rPr>
+          <w:rFonts w:ascii="Times New Roman" w:hAnsi="Times New Roman" w:cs="Times New Roman"/>
+        </w:rPr>
+      </w:pPr>
+    </w:p>
+    <w:p>
+      <w:pPr>
+        <w:rPr>
+          <w:rFonts w:ascii="Times New Roman" w:hAnsi="Times New Roman" w:cs="Times New Roman"/>
+        </w:rPr>
+      </w:pPr>
+      <w:proofErr w:type="gramStart"/>
       <w:r>
         <w:rPr>
           <w:rFonts w:ascii="Times New Roman" w:hAnsi="Times New Roman" w:cs="Times New Roman"/>
         </w:rPr>
         <w:lastRenderedPageBreak/>
-        <w:t xml:space="preserve">Jawab : </w:t>
+        <w:t>Jawab :</w:t>
+      </w:r>
+      <w:proofErr w:type="gramEnd"/>
+      <w:r>
+        <w:rPr>
+          <w:rFonts w:ascii="Times New Roman" w:hAnsi="Times New Roman" w:cs="Times New Roman"/>
+        </w:rPr>
+        <w:t xml:space="preserve"> </w:t>
       </w:r>
     </w:p>
     <w:p>
@@ -2689,6 +2719,7 @@
         <w:t xml:space="preserve">1. </w:t>
       </w:r>
       <w:proofErr w:type="spellStart"/>
+      <w:proofErr w:type="gramStart"/>
       <w:r>
         <w:rPr>
           <w:rFonts w:ascii="Times New Roman" w:hAnsi="Times New Roman" w:cs="Times New Roman"/>
@@ -2700,7 +2731,14 @@
         <w:rPr>
           <w:rFonts w:ascii="Times New Roman" w:hAnsi="Times New Roman" w:cs="Times New Roman"/>
         </w:rPr>
-        <w:t xml:space="preserve"> , </w:t>
+        <w:t xml:space="preserve"> ,</w:t>
+      </w:r>
+      <w:proofErr w:type="gramEnd"/>
+      <w:r>
+        <w:rPr>
+          <w:rFonts w:ascii="Times New Roman" w:hAnsi="Times New Roman" w:cs="Times New Roman"/>
+        </w:rPr>
+        <w:t xml:space="preserve"> </w:t>
       </w:r>
       <w:proofErr w:type="spellStart"/>
       <w:r>
@@ -3201,8 +3239,16 @@
         <w:rPr>
           <w:rFonts w:ascii="Times New Roman" w:hAnsi="Times New Roman" w:cs="Times New Roman"/>
         </w:rPr>
-        <w:t xml:space="preserve"> pada index yang di print .</w:t>
-      </w:r>
+        <w:t xml:space="preserve"> pada index yang di </w:t>
+      </w:r>
+      <w:proofErr w:type="gramStart"/>
+      <w:r>
+        <w:rPr>
+          <w:rFonts w:ascii="Times New Roman" w:hAnsi="Times New Roman" w:cs="Times New Roman"/>
+        </w:rPr>
+        <w:t>print .</w:t>
+      </w:r>
+      <w:proofErr w:type="gramEnd"/>
     </w:p>
     <w:p>
       <w:pPr>
@@ -3215,8 +3261,16 @@
         <w:rPr>
           <w:rFonts w:ascii="Times New Roman" w:hAnsi="Times New Roman" w:cs="Times New Roman"/>
         </w:rPr>
-        <w:t>3. Output :</w:t>
-      </w:r>
+        <w:t xml:space="preserve">3. </w:t>
+      </w:r>
+      <w:proofErr w:type="gramStart"/>
+      <w:r>
+        <w:rPr>
+          <w:rFonts w:ascii="Times New Roman" w:hAnsi="Times New Roman" w:cs="Times New Roman"/>
+        </w:rPr>
+        <w:t>Output :</w:t>
+      </w:r>
+      <w:proofErr w:type="gramEnd"/>
     </w:p>
     <w:p>
       <w:pPr>
@@ -3295,8 +3349,16 @@
         <w:rPr>
           <w:rFonts w:ascii="Times New Roman" w:hAnsi="Times New Roman" w:cs="Times New Roman"/>
         </w:rPr>
-        <w:t xml:space="preserve"> Output :</w:t>
-      </w:r>
+        <w:t xml:space="preserve"> </w:t>
+      </w:r>
+      <w:proofErr w:type="gramStart"/>
+      <w:r>
+        <w:rPr>
+          <w:rFonts w:ascii="Times New Roman" w:hAnsi="Times New Roman" w:cs="Times New Roman"/>
+        </w:rPr>
+        <w:t>Output :</w:t>
+      </w:r>
+      <w:proofErr w:type="gramEnd"/>
     </w:p>
     <w:p>
       <w:pPr>
@@ -3366,6 +3428,7 @@
         </w:rPr>
       </w:pPr>
       <w:proofErr w:type="spellStart"/>
+      <w:proofErr w:type="gramStart"/>
       <w:r>
         <w:rPr>
           <w:rFonts w:ascii="Times New Roman" w:hAnsi="Times New Roman" w:cs="Times New Roman"/>
@@ -3374,6 +3437,7 @@
         <w:t>penonton.length</w:t>
       </w:r>
       <w:proofErr w:type="spellEnd"/>
+      <w:proofErr w:type="gramEnd"/>
       <w:r>
         <w:rPr>
           <w:rFonts w:ascii="Times New Roman" w:hAnsi="Times New Roman" w:cs="Times New Roman"/>
@@ -3421,6 +3485,104 @@
         </w:rPr>
         <w:t xml:space="preserve">atau Panjang pada </w:t>
       </w:r>
+      <w:r>
+        <w:rPr>
+          <w:rFonts w:ascii="Times New Roman" w:hAnsi="Times New Roman" w:cs="Times New Roman"/>
+        </w:rPr>
+        <w:t>baris</w:t>
+      </w:r>
+      <w:r>
+        <w:rPr>
+          <w:rFonts w:ascii="Times New Roman" w:hAnsi="Times New Roman" w:cs="Times New Roman"/>
+        </w:rPr>
+        <w:t xml:space="preserve"> </w:t>
+      </w:r>
+      <w:proofErr w:type="spellStart"/>
+      <w:r>
+        <w:rPr>
+          <w:rFonts w:ascii="Times New Roman" w:hAnsi="Times New Roman" w:cs="Times New Roman"/>
+        </w:rPr>
+        <w:t>dalam</w:t>
+      </w:r>
+      <w:proofErr w:type="spellEnd"/>
+      <w:r>
+        <w:rPr>
+          <w:rFonts w:ascii="Times New Roman" w:hAnsi="Times New Roman" w:cs="Times New Roman"/>
+        </w:rPr>
+        <w:t xml:space="preserve"> array.</w:t>
+      </w:r>
+    </w:p>
+    <w:p>
+      <w:pPr>
+        <w:rPr>
+          <w:rFonts w:ascii="Times New Roman" w:hAnsi="Times New Roman" w:cs="Times New Roman"/>
+        </w:rPr>
+      </w:pPr>
+      <w:proofErr w:type="spellStart"/>
+      <w:proofErr w:type="gramStart"/>
+      <w:r>
+        <w:rPr>
+          <w:rFonts w:ascii="Times New Roman" w:hAnsi="Times New Roman" w:cs="Times New Roman"/>
+          <w:color w:val="4472C4" w:themeColor="accent1"/>
+        </w:rPr>
+        <w:t>penonton</w:t>
+      </w:r>
+      <w:proofErr w:type="spellEnd"/>
+      <w:r>
+        <w:rPr>
+          <w:rFonts w:ascii="Times New Roman" w:hAnsi="Times New Roman" w:cs="Times New Roman"/>
+          <w:color w:val="4472C4" w:themeColor="accent1"/>
+        </w:rPr>
+        <w:t>[</w:t>
+      </w:r>
+      <w:proofErr w:type="gramEnd"/>
+      <w:r>
+        <w:rPr>
+          <w:rFonts w:ascii="Times New Roman" w:hAnsi="Times New Roman" w:cs="Times New Roman"/>
+          <w:color w:val="4472C4" w:themeColor="accent1"/>
+        </w:rPr>
+        <w:t xml:space="preserve">0].length </w:t>
+      </w:r>
+      <w:r>
+        <w:rPr>
+          <w:rFonts w:ascii="Times New Roman" w:hAnsi="Times New Roman" w:cs="Times New Roman"/>
+        </w:rPr>
+        <w:t xml:space="preserve">untuk </w:t>
+      </w:r>
+      <w:proofErr w:type="spellStart"/>
+      <w:r>
+        <w:rPr>
+          <w:rFonts w:ascii="Times New Roman" w:hAnsi="Times New Roman" w:cs="Times New Roman"/>
+        </w:rPr>
+        <w:t>menunjukan</w:t>
+      </w:r>
+      <w:proofErr w:type="spellEnd"/>
+      <w:r>
+        <w:rPr>
+          <w:rFonts w:ascii="Times New Roman" w:hAnsi="Times New Roman" w:cs="Times New Roman"/>
+        </w:rPr>
+        <w:t xml:space="preserve"> </w:t>
+      </w:r>
+      <w:proofErr w:type="spellStart"/>
+      <w:r>
+        <w:rPr>
+          <w:rFonts w:ascii="Times New Roman" w:hAnsi="Times New Roman" w:cs="Times New Roman"/>
+        </w:rPr>
+        <w:t>nilai</w:t>
+      </w:r>
+      <w:proofErr w:type="spellEnd"/>
+      <w:r>
+        <w:rPr>
+          <w:rFonts w:ascii="Times New Roman" w:hAnsi="Times New Roman" w:cs="Times New Roman"/>
+        </w:rPr>
+        <w:t xml:space="preserve"> atau Panjang</w:t>
+      </w:r>
+      <w:r>
+        <w:rPr>
+          <w:rFonts w:ascii="Times New Roman" w:hAnsi="Times New Roman" w:cs="Times New Roman"/>
+        </w:rPr>
+        <w:t xml:space="preserve"> </w:t>
+      </w:r>
       <w:proofErr w:type="spellStart"/>
       <w:r>
         <w:rPr>
@@ -3433,7 +3595,13 @@
         <w:rPr>
           <w:rFonts w:ascii="Times New Roman" w:hAnsi="Times New Roman" w:cs="Times New Roman"/>
         </w:rPr>
-        <w:t xml:space="preserve"> </w:t>
+        <w:t xml:space="preserve"> pada baris</w:t>
+      </w:r>
+      <w:r>
+        <w:rPr>
+          <w:rFonts w:ascii="Times New Roman" w:hAnsi="Times New Roman" w:cs="Times New Roman"/>
+        </w:rPr>
+        <w:t xml:space="preserve"> index ke-0 </w:t>
       </w:r>
       <w:proofErr w:type="spellStart"/>
       <w:r>
@@ -3454,14 +3622,16 @@
       <w:pPr>
         <w:rPr>
           <w:rFonts w:ascii="Times New Roman" w:hAnsi="Times New Roman" w:cs="Times New Roman"/>
-        </w:rPr>
-      </w:pPr>
-      <w:proofErr w:type="spellStart"/>
-      <w:r>
-        <w:rPr>
-          <w:rFonts w:ascii="Times New Roman" w:hAnsi="Times New Roman" w:cs="Times New Roman"/>
           <w:color w:val="4472C4" w:themeColor="accent1"/>
         </w:rPr>
+      </w:pPr>
+      <w:proofErr w:type="spellStart"/>
+      <w:proofErr w:type="gramStart"/>
+      <w:r>
+        <w:rPr>
+          <w:rFonts w:ascii="Times New Roman" w:hAnsi="Times New Roman" w:cs="Times New Roman"/>
+          <w:color w:val="4472C4" w:themeColor="accent1"/>
+        </w:rPr>
         <w:t>penonton</w:t>
       </w:r>
       <w:proofErr w:type="spellEnd"/>
@@ -3470,20 +3640,90 @@
           <w:rFonts w:ascii="Times New Roman" w:hAnsi="Times New Roman" w:cs="Times New Roman"/>
           <w:color w:val="4472C4" w:themeColor="accent1"/>
         </w:rPr>
-        <w:t xml:space="preserve">[0].length </w:t>
-      </w:r>
-      <w:r>
-        <w:rPr>
-          <w:rFonts w:ascii="Times New Roman" w:hAnsi="Times New Roman" w:cs="Times New Roman"/>
-        </w:rPr>
-        <w:t xml:space="preserve">untuk </w:t>
-      </w:r>
-      <w:proofErr w:type="spellStart"/>
-      <w:r>
-        <w:rPr>
-          <w:rFonts w:ascii="Times New Roman" w:hAnsi="Times New Roman" w:cs="Times New Roman"/>
-        </w:rPr>
-        <w:t>menunjukan</w:t>
+        <w:t>[</w:t>
+      </w:r>
+      <w:proofErr w:type="gramEnd"/>
+      <w:r>
+        <w:rPr>
+          <w:rFonts w:ascii="Times New Roman" w:hAnsi="Times New Roman" w:cs="Times New Roman"/>
+          <w:color w:val="4472C4" w:themeColor="accent1"/>
+        </w:rPr>
+        <w:t xml:space="preserve">0].length, </w:t>
+      </w:r>
+      <w:proofErr w:type="spellStart"/>
+      <w:r>
+        <w:rPr>
+          <w:rFonts w:ascii="Times New Roman" w:hAnsi="Times New Roman" w:cs="Times New Roman"/>
+          <w:color w:val="4472C4" w:themeColor="accent1"/>
+        </w:rPr>
+        <w:t>penonton</w:t>
+      </w:r>
+      <w:proofErr w:type="spellEnd"/>
+      <w:r>
+        <w:rPr>
+          <w:rFonts w:ascii="Times New Roman" w:hAnsi="Times New Roman" w:cs="Times New Roman"/>
+          <w:color w:val="4472C4" w:themeColor="accent1"/>
+        </w:rPr>
+        <w:t xml:space="preserve">[1].length, </w:t>
+      </w:r>
+      <w:proofErr w:type="spellStart"/>
+      <w:r>
+        <w:rPr>
+          <w:rFonts w:ascii="Times New Roman" w:hAnsi="Times New Roman" w:cs="Times New Roman"/>
+          <w:color w:val="4472C4" w:themeColor="accent1"/>
+        </w:rPr>
+        <w:t>penonton</w:t>
+      </w:r>
+      <w:proofErr w:type="spellEnd"/>
+      <w:r>
+        <w:rPr>
+          <w:rFonts w:ascii="Times New Roman" w:hAnsi="Times New Roman" w:cs="Times New Roman"/>
+          <w:color w:val="4472C4" w:themeColor="accent1"/>
+        </w:rPr>
+        <w:t xml:space="preserve">[2].length, </w:t>
+      </w:r>
+      <w:r>
+        <w:rPr>
+          <w:rFonts w:ascii="Times New Roman" w:hAnsi="Times New Roman" w:cs="Times New Roman"/>
+        </w:rPr>
+        <w:t xml:space="preserve">dan </w:t>
+      </w:r>
+      <w:proofErr w:type="spellStart"/>
+      <w:r>
+        <w:rPr>
+          <w:rFonts w:ascii="Times New Roman" w:hAnsi="Times New Roman" w:cs="Times New Roman"/>
+          <w:color w:val="4472C4" w:themeColor="accent1"/>
+        </w:rPr>
+        <w:t>penonton</w:t>
+      </w:r>
+      <w:proofErr w:type="spellEnd"/>
+      <w:r>
+        <w:rPr>
+          <w:rFonts w:ascii="Times New Roman" w:hAnsi="Times New Roman" w:cs="Times New Roman"/>
+          <w:color w:val="4472C4" w:themeColor="accent1"/>
+        </w:rPr>
+        <w:t>[3].length</w:t>
+      </w:r>
+      <w:r>
+        <w:rPr>
+          <w:rFonts w:ascii="Times New Roman" w:hAnsi="Times New Roman" w:cs="Times New Roman"/>
+          <w:color w:val="4472C4" w:themeColor="accent1"/>
+        </w:rPr>
+        <w:t>.</w:t>
+      </w:r>
+    </w:p>
+    <w:p>
+      <w:pPr>
+        <w:rPr>
+          <w:rFonts w:ascii="Times New Roman" w:hAnsi="Times New Roman" w:cs="Times New Roman"/>
+        </w:rPr>
+      </w:pPr>
+      <w:proofErr w:type="spellStart"/>
+      <w:r>
+        <w:rPr>
+          <w:rFonts w:ascii="Times New Roman" w:hAnsi="Times New Roman" w:cs="Times New Roman"/>
+        </w:rPr>
+        <w:t>memiliki</w:t>
       </w:r>
       <w:proofErr w:type="spellEnd"/>
       <w:r>
@@ -3504,140 +3744,28 @@
         <w:rPr>
           <w:rFonts w:ascii="Times New Roman" w:hAnsi="Times New Roman" w:cs="Times New Roman"/>
         </w:rPr>
-        <w:t xml:space="preserve"> atau Panjang</w:t>
-      </w:r>
-      <w:r>
-        <w:rPr>
-          <w:rFonts w:ascii="Times New Roman" w:hAnsi="Times New Roman" w:cs="Times New Roman"/>
-        </w:rPr>
-        <w:t xml:space="preserve"> baris pada </w:t>
-      </w:r>
-      <w:proofErr w:type="spellStart"/>
-      <w:r>
-        <w:rPr>
-          <w:rFonts w:ascii="Times New Roman" w:hAnsi="Times New Roman" w:cs="Times New Roman"/>
-        </w:rPr>
-        <w:t>kolom</w:t>
-      </w:r>
-      <w:proofErr w:type="spellEnd"/>
-      <w:r>
-        <w:rPr>
-          <w:rFonts w:ascii="Times New Roman" w:hAnsi="Times New Roman" w:cs="Times New Roman"/>
-        </w:rPr>
-        <w:t xml:space="preserve"> index ke-0 </w:t>
-      </w:r>
-      <w:proofErr w:type="spellStart"/>
-      <w:r>
-        <w:rPr>
-          <w:rFonts w:ascii="Times New Roman" w:hAnsi="Times New Roman" w:cs="Times New Roman"/>
-        </w:rPr>
-        <w:t>dalam</w:t>
-      </w:r>
-      <w:proofErr w:type="spellEnd"/>
-      <w:r>
-        <w:rPr>
-          <w:rFonts w:ascii="Times New Roman" w:hAnsi="Times New Roman" w:cs="Times New Roman"/>
-        </w:rPr>
-        <w:t xml:space="preserve"> array.</w:t>
-      </w:r>
-    </w:p>
-    <w:p>
-      <w:pPr>
-        <w:rPr>
-          <w:rFonts w:ascii="Times New Roman" w:hAnsi="Times New Roman" w:cs="Times New Roman"/>
-          <w:color w:val="4472C4" w:themeColor="accent1"/>
-        </w:rPr>
-      </w:pPr>
-      <w:proofErr w:type="spellStart"/>
-      <w:r>
-        <w:rPr>
-          <w:rFonts w:ascii="Times New Roman" w:hAnsi="Times New Roman" w:cs="Times New Roman"/>
-          <w:color w:val="4472C4" w:themeColor="accent1"/>
-        </w:rPr>
-        <w:t>penonton</w:t>
-      </w:r>
-      <w:proofErr w:type="spellEnd"/>
-      <w:r>
-        <w:rPr>
-          <w:rFonts w:ascii="Times New Roman" w:hAnsi="Times New Roman" w:cs="Times New Roman"/>
-          <w:color w:val="4472C4" w:themeColor="accent1"/>
-        </w:rPr>
-        <w:t xml:space="preserve">[0].length, </w:t>
-      </w:r>
-      <w:proofErr w:type="spellStart"/>
-      <w:r>
-        <w:rPr>
-          <w:rFonts w:ascii="Times New Roman" w:hAnsi="Times New Roman" w:cs="Times New Roman"/>
-          <w:color w:val="4472C4" w:themeColor="accent1"/>
-        </w:rPr>
-        <w:t>penonton</w:t>
-      </w:r>
-      <w:proofErr w:type="spellEnd"/>
-      <w:r>
-        <w:rPr>
-          <w:rFonts w:ascii="Times New Roman" w:hAnsi="Times New Roman" w:cs="Times New Roman"/>
-          <w:color w:val="4472C4" w:themeColor="accent1"/>
-        </w:rPr>
-        <w:t xml:space="preserve">[1].length, </w:t>
-      </w:r>
-      <w:proofErr w:type="spellStart"/>
-      <w:r>
-        <w:rPr>
-          <w:rFonts w:ascii="Times New Roman" w:hAnsi="Times New Roman" w:cs="Times New Roman"/>
-          <w:color w:val="4472C4" w:themeColor="accent1"/>
-        </w:rPr>
-        <w:t>penonton</w:t>
-      </w:r>
-      <w:proofErr w:type="spellEnd"/>
-      <w:r>
-        <w:rPr>
-          <w:rFonts w:ascii="Times New Roman" w:hAnsi="Times New Roman" w:cs="Times New Roman"/>
-          <w:color w:val="4472C4" w:themeColor="accent1"/>
-        </w:rPr>
-        <w:t xml:space="preserve">[2].length, </w:t>
-      </w:r>
-      <w:r>
-        <w:rPr>
-          <w:rFonts w:ascii="Times New Roman" w:hAnsi="Times New Roman" w:cs="Times New Roman"/>
-        </w:rPr>
-        <w:t xml:space="preserve">dan </w:t>
-      </w:r>
-      <w:proofErr w:type="spellStart"/>
-      <w:r>
-        <w:rPr>
-          <w:rFonts w:ascii="Times New Roman" w:hAnsi="Times New Roman" w:cs="Times New Roman"/>
-          <w:color w:val="4472C4" w:themeColor="accent1"/>
-        </w:rPr>
-        <w:t>penonton</w:t>
-      </w:r>
-      <w:proofErr w:type="spellEnd"/>
-      <w:r>
-        <w:rPr>
-          <w:rFonts w:ascii="Times New Roman" w:hAnsi="Times New Roman" w:cs="Times New Roman"/>
-          <w:color w:val="4472C4" w:themeColor="accent1"/>
-        </w:rPr>
-        <w:t>[3].length</w:t>
-      </w:r>
-      <w:r>
-        <w:rPr>
-          <w:rFonts w:ascii="Times New Roman" w:hAnsi="Times New Roman" w:cs="Times New Roman"/>
-          <w:color w:val="4472C4" w:themeColor="accent1"/>
-        </w:rPr>
-        <w:t>.</w:t>
-      </w:r>
-    </w:p>
-    <w:p>
-      <w:pPr>
-        <w:rPr>
-          <w:rFonts w:ascii="Times New Roman" w:hAnsi="Times New Roman" w:cs="Times New Roman"/>
-        </w:rPr>
-      </w:pPr>
-      <w:proofErr w:type="spellStart"/>
-      <w:r>
-        <w:rPr>
-          <w:rFonts w:ascii="Times New Roman" w:hAnsi="Times New Roman" w:cs="Times New Roman"/>
-        </w:rPr>
-        <w:t>memiliki</w:t>
+        <w:t xml:space="preserve"> yang </w:t>
+      </w:r>
+      <w:proofErr w:type="spellStart"/>
+      <w:r>
+        <w:rPr>
+          <w:rFonts w:ascii="Times New Roman" w:hAnsi="Times New Roman" w:cs="Times New Roman"/>
+        </w:rPr>
+        <w:t>sama</w:t>
+      </w:r>
+      <w:proofErr w:type="spellEnd"/>
+      <w:r>
+        <w:rPr>
+          <w:rFonts w:ascii="Times New Roman" w:hAnsi="Times New Roman" w:cs="Times New Roman"/>
+        </w:rPr>
+        <w:t xml:space="preserve"> di </w:t>
+      </w:r>
+      <w:proofErr w:type="spellStart"/>
+      <w:r>
+        <w:rPr>
+          <w:rFonts w:ascii="Times New Roman" w:hAnsi="Times New Roman" w:cs="Times New Roman"/>
+        </w:rPr>
+        <w:t>karenakan</w:t>
       </w:r>
       <w:proofErr w:type="spellEnd"/>
       <w:r>
@@ -3658,14 +3786,14 @@
         <w:rPr>
           <w:rFonts w:ascii="Times New Roman" w:hAnsi="Times New Roman" w:cs="Times New Roman"/>
         </w:rPr>
-        <w:t xml:space="preserve"> yang </w:t>
-      </w:r>
-      <w:proofErr w:type="spellStart"/>
-      <w:r>
-        <w:rPr>
-          <w:rFonts w:ascii="Times New Roman" w:hAnsi="Times New Roman" w:cs="Times New Roman"/>
-        </w:rPr>
-        <w:t>sama</w:t>
+        <w:t xml:space="preserve"> baris pada array </w:t>
+      </w:r>
+      <w:proofErr w:type="spellStart"/>
+      <w:r>
+        <w:rPr>
+          <w:rFonts w:ascii="Times New Roman" w:hAnsi="Times New Roman" w:cs="Times New Roman"/>
+        </w:rPr>
+        <w:t>sudah</w:t>
       </w:r>
       <w:proofErr w:type="spellEnd"/>
       <w:r>
@@ -3679,48 +3807,6 @@
         <w:rPr>
           <w:rFonts w:ascii="Times New Roman" w:hAnsi="Times New Roman" w:cs="Times New Roman"/>
         </w:rPr>
-        <w:t>karenakan</w:t>
-      </w:r>
-      <w:proofErr w:type="spellEnd"/>
-      <w:r>
-        <w:rPr>
-          <w:rFonts w:ascii="Times New Roman" w:hAnsi="Times New Roman" w:cs="Times New Roman"/>
-        </w:rPr>
-        <w:t xml:space="preserve"> </w:t>
-      </w:r>
-      <w:proofErr w:type="spellStart"/>
-      <w:r>
-        <w:rPr>
-          <w:rFonts w:ascii="Times New Roman" w:hAnsi="Times New Roman" w:cs="Times New Roman"/>
-        </w:rPr>
-        <w:t>nilai</w:t>
-      </w:r>
-      <w:proofErr w:type="spellEnd"/>
-      <w:r>
-        <w:rPr>
-          <w:rFonts w:ascii="Times New Roman" w:hAnsi="Times New Roman" w:cs="Times New Roman"/>
-        </w:rPr>
-        <w:t xml:space="preserve"> baris pada array </w:t>
-      </w:r>
-      <w:proofErr w:type="spellStart"/>
-      <w:r>
-        <w:rPr>
-          <w:rFonts w:ascii="Times New Roman" w:hAnsi="Times New Roman" w:cs="Times New Roman"/>
-        </w:rPr>
-        <w:t>sudah</w:t>
-      </w:r>
-      <w:proofErr w:type="spellEnd"/>
-      <w:r>
-        <w:rPr>
-          <w:rFonts w:ascii="Times New Roman" w:hAnsi="Times New Roman" w:cs="Times New Roman"/>
-        </w:rPr>
-        <w:t xml:space="preserve"> di </w:t>
-      </w:r>
-      <w:proofErr w:type="spellStart"/>
-      <w:r>
-        <w:rPr>
-          <w:rFonts w:ascii="Times New Roman" w:hAnsi="Times New Roman" w:cs="Times New Roman"/>
-        </w:rPr>
         <w:t>tentukan</w:t>
       </w:r>
       <w:proofErr w:type="spellEnd"/>
@@ -3786,14 +3872,12 @@
         </w:rPr>
         <w:t xml:space="preserve"> </w:t>
       </w:r>
-      <w:proofErr w:type="spellStart"/>
-      <w:r>
-        <w:rPr>
-          <w:rFonts w:ascii="Times New Roman" w:hAnsi="Times New Roman" w:cs="Times New Roman"/>
-        </w:rPr>
-        <w:t>kolom</w:t>
-      </w:r>
-      <w:proofErr w:type="spellEnd"/>
+      <w:r>
+        <w:rPr>
+          <w:rFonts w:ascii="Times New Roman" w:hAnsi="Times New Roman" w:cs="Times New Roman"/>
+        </w:rPr>
+        <w:t>baris.</w:t>
+      </w:r>
     </w:p>
     <w:p>
       <w:pPr>
@@ -3807,12 +3891,14 @@
         </w:rPr>
         <w:t xml:space="preserve">5. </w:t>
       </w:r>
+      <w:proofErr w:type="gramStart"/>
       <w:r>
         <w:rPr>
           <w:rFonts w:ascii="Times New Roman" w:hAnsi="Times New Roman" w:cs="Times New Roman"/>
         </w:rPr>
         <w:t>Output :</w:t>
       </w:r>
+      <w:proofErr w:type="gramEnd"/>
     </w:p>
     <w:p>
       <w:pPr>
@@ -3881,11 +3967,19 @@
           <w:rFonts w:ascii="Times New Roman" w:hAnsi="Times New Roman" w:cs="Times New Roman"/>
         </w:rPr>
       </w:pPr>
-      <w:r>
-        <w:rPr>
-          <w:rFonts w:ascii="Times New Roman" w:hAnsi="Times New Roman" w:cs="Times New Roman"/>
-        </w:rPr>
-        <w:t xml:space="preserve">Commit : </w:t>
+      <w:proofErr w:type="gramStart"/>
+      <w:r>
+        <w:rPr>
+          <w:rFonts w:ascii="Times New Roman" w:hAnsi="Times New Roman" w:cs="Times New Roman"/>
+        </w:rPr>
+        <w:t>Commit :</w:t>
+      </w:r>
+      <w:proofErr w:type="gramEnd"/>
+      <w:r>
+        <w:rPr>
+          <w:rFonts w:ascii="Times New Roman" w:hAnsi="Times New Roman" w:cs="Times New Roman"/>
+        </w:rPr>
+        <w:t xml:space="preserve"> </w:t>
       </w:r>
     </w:p>
     <w:p>
@@ -3969,13 +4063,167 @@
         <w:lastRenderedPageBreak/>
         <w:t xml:space="preserve">6. </w:t>
       </w:r>
-    </w:p>
-    <w:p>
-      <w:pPr>
-        <w:rPr>
-          <w:rFonts w:ascii="Times New Roman" w:hAnsi="Times New Roman" w:cs="Times New Roman"/>
-        </w:rPr>
-      </w:pPr>
+      <w:proofErr w:type="gramStart"/>
+      <w:r>
+        <w:rPr>
+          <w:rFonts w:ascii="Times New Roman" w:hAnsi="Times New Roman" w:cs="Times New Roman"/>
+        </w:rPr>
+        <w:t>Output :</w:t>
+      </w:r>
+      <w:proofErr w:type="gramEnd"/>
+    </w:p>
+    <w:p>
+      <w:pPr>
+        <w:rPr>
+          <w:rFonts w:ascii="Times New Roman" w:hAnsi="Times New Roman" w:cs="Times New Roman"/>
+        </w:rPr>
+      </w:pPr>
+      <w:r>
+        <w:rPr>
+          <w:rFonts w:ascii="Times New Roman" w:hAnsi="Times New Roman" w:cs="Times New Roman"/>
+          <w:noProof/>
+        </w:rPr>
+        <w:drawing>
+          <wp:inline distT="0" distB="0" distL="0" distR="0" wp14:anchorId="3851550A" wp14:editId="20D76CD5">
+            <wp:extent cx="1378585" cy="810260"/>
+            <wp:effectExtent l="0" t="0" r="0" b="8890"/>
+            <wp:docPr id="15" name="Picture 15"/>
+            <wp:cNvGraphicFramePr>
+              <a:graphicFrameLocks xmlns:a="http://schemas.openxmlformats.org/drawingml/2006/main" noChangeAspect="1"/>
+            </wp:cNvGraphicFramePr>
+            <a:graphic xmlns:a="http://schemas.openxmlformats.org/drawingml/2006/main">
+              <a:graphicData uri="http://schemas.openxmlformats.org/drawingml/2006/picture">
+                <pic:pic xmlns:pic="http://schemas.openxmlformats.org/drawingml/2006/picture">
+                  <pic:nvPicPr>
+                    <pic:cNvPr id="0" name="Picture 2"/>
+                    <pic:cNvPicPr>
+                      <a:picLocks noChangeAspect="1" noChangeArrowheads="1"/>
+                    </pic:cNvPicPr>
+                  </pic:nvPicPr>
+                  <pic:blipFill>
+                    <a:blip r:embed="rId19">
+                      <a:extLst>
+                        <a:ext uri="{28A0092B-C50C-407E-A947-70E740481C1C}">
+                          <a14:useLocalDpi xmlns:a14="http://schemas.microsoft.com/office/drawing/2010/main" val="0"/>
+                        </a:ext>
+                      </a:extLst>
+                    </a:blip>
+                    <a:srcRect/>
+                    <a:stretch>
+                      <a:fillRect/>
+                    </a:stretch>
+                  </pic:blipFill>
+                  <pic:spPr bwMode="auto">
+                    <a:xfrm>
+                      <a:off x="0" y="0"/>
+                      <a:ext cx="1378585" cy="810260"/>
+                    </a:xfrm>
+                    <a:prstGeom prst="rect">
+                      <a:avLst/>
+                    </a:prstGeom>
+                    <a:noFill/>
+                    <a:ln>
+                      <a:noFill/>
+                    </a:ln>
+                  </pic:spPr>
+                </pic:pic>
+              </a:graphicData>
+            </a:graphic>
+          </wp:inline>
+        </w:drawing>
+      </w:r>
+    </w:p>
+    <w:p>
+      <w:pPr>
+        <w:rPr>
+          <w:rFonts w:ascii="Times New Roman" w:hAnsi="Times New Roman" w:cs="Times New Roman"/>
+        </w:rPr>
+      </w:pPr>
+      <w:proofErr w:type="spellStart"/>
+      <w:proofErr w:type="gramStart"/>
+      <w:r>
+        <w:rPr>
+          <w:rFonts w:ascii="Times New Roman" w:hAnsi="Times New Roman" w:cs="Times New Roman"/>
+        </w:rPr>
+        <w:t>Github</w:t>
+      </w:r>
+      <w:proofErr w:type="spellEnd"/>
+      <w:r>
+        <w:rPr>
+          <w:rFonts w:ascii="Times New Roman" w:hAnsi="Times New Roman" w:cs="Times New Roman"/>
+        </w:rPr>
+        <w:t xml:space="preserve"> :</w:t>
+      </w:r>
+      <w:proofErr w:type="gramEnd"/>
+    </w:p>
+    <w:p>
+      <w:pPr>
+        <w:rPr>
+          <w:rFonts w:ascii="Times New Roman" w:hAnsi="Times New Roman" w:cs="Times New Roman"/>
+        </w:rPr>
+      </w:pPr>
+      <w:r>
+        <w:rPr>
+          <w:rFonts w:ascii="Times New Roman" w:hAnsi="Times New Roman" w:cs="Times New Roman"/>
+          <w:noProof/>
+        </w:rPr>
+        <w:drawing>
+          <wp:inline distT="0" distB="0" distL="0" distR="0" wp14:anchorId="3BD7E4D4" wp14:editId="4F1F32AF">
+            <wp:extent cx="5164008" cy="2050473"/>
+            <wp:effectExtent l="0" t="0" r="0" b="6985"/>
+            <wp:docPr id="14" name="Picture 14"/>
+            <wp:cNvGraphicFramePr>
+              <a:graphicFrameLocks xmlns:a="http://schemas.openxmlformats.org/drawingml/2006/main" noChangeAspect="1"/>
+            </wp:cNvGraphicFramePr>
+            <a:graphic xmlns:a="http://schemas.openxmlformats.org/drawingml/2006/main">
+              <a:graphicData uri="http://schemas.openxmlformats.org/drawingml/2006/picture">
+                <pic:pic xmlns:pic="http://schemas.openxmlformats.org/drawingml/2006/picture">
+                  <pic:nvPicPr>
+                    <pic:cNvPr id="0" name="Picture 1"/>
+                    <pic:cNvPicPr>
+                      <a:picLocks noChangeAspect="1" noChangeArrowheads="1"/>
+                    </pic:cNvPicPr>
+                  </pic:nvPicPr>
+                  <pic:blipFill>
+                    <a:blip r:embed="rId20" cstate="print">
+                      <a:extLst>
+                        <a:ext uri="{28A0092B-C50C-407E-A947-70E740481C1C}">
+                          <a14:useLocalDpi xmlns:a14="http://schemas.microsoft.com/office/drawing/2010/main" val="0"/>
+                        </a:ext>
+                      </a:extLst>
+                    </a:blip>
+                    <a:srcRect/>
+                    <a:stretch>
+                      <a:fillRect/>
+                    </a:stretch>
+                  </pic:blipFill>
+                  <pic:spPr bwMode="auto">
+                    <a:xfrm>
+                      <a:off x="0" y="0"/>
+                      <a:ext cx="5181933" cy="2057591"/>
+                    </a:xfrm>
+                    <a:prstGeom prst="rect">
+                      <a:avLst/>
+                    </a:prstGeom>
+                    <a:noFill/>
+                    <a:ln>
+                      <a:noFill/>
+                    </a:ln>
+                  </pic:spPr>
+                </pic:pic>
+              </a:graphicData>
+            </a:graphic>
+          </wp:inline>
+        </w:drawing>
+      </w:r>
+    </w:p>
+    <w:p>
+      <w:pPr>
+        <w:rPr>
+          <w:rFonts w:ascii="Times New Roman" w:hAnsi="Times New Roman" w:cs="Times New Roman"/>
+        </w:rPr>
+      </w:pPr>
+      <w:proofErr w:type="gramStart"/>
       <w:r>
         <w:rPr>
           <w:rFonts w:ascii="Times New Roman" w:hAnsi="Times New Roman" w:cs="Times New Roman"/>
@@ -3988,6 +4236,7 @@
         </w:rPr>
         <w:t>.</w:t>
       </w:r>
+      <w:proofErr w:type="gramEnd"/>
       <w:r>
         <w:rPr>
           <w:rFonts w:ascii="Times New Roman" w:hAnsi="Times New Roman" w:cs="Times New Roman"/>
@@ -4272,6 +4521,1021 @@
         </w:rPr>
         <w:t xml:space="preserve">. </w:t>
       </w:r>
+      <w:r>
+        <w:rPr>
+          <w:rFonts w:ascii="Times New Roman" w:hAnsi="Times New Roman" w:cs="Times New Roman"/>
+        </w:rPr>
+        <w:t xml:space="preserve">index baris </w:t>
+      </w:r>
+      <w:proofErr w:type="spellStart"/>
+      <w:r>
+        <w:rPr>
+          <w:rFonts w:ascii="Times New Roman" w:hAnsi="Times New Roman" w:cs="Times New Roman"/>
+        </w:rPr>
+        <w:t>maksimal</w:t>
+      </w:r>
+      <w:proofErr w:type="spellEnd"/>
+      <w:r>
+        <w:rPr>
+          <w:rFonts w:ascii="Times New Roman" w:hAnsi="Times New Roman" w:cs="Times New Roman"/>
+        </w:rPr>
+        <w:t xml:space="preserve"> pada array </w:t>
+      </w:r>
+      <w:proofErr w:type="spellStart"/>
+      <w:r>
+        <w:rPr>
+          <w:rFonts w:ascii="Times New Roman" w:hAnsi="Times New Roman" w:cs="Times New Roman"/>
+        </w:rPr>
+        <w:t>penonton</w:t>
+      </w:r>
+      <w:proofErr w:type="spellEnd"/>
+      <w:r>
+        <w:rPr>
+          <w:rFonts w:ascii="Times New Roman" w:hAnsi="Times New Roman" w:cs="Times New Roman"/>
+        </w:rPr>
+        <w:t xml:space="preserve"> adalah 3.</w:t>
+      </w:r>
+    </w:p>
+    <w:p>
+      <w:pPr>
+        <w:rPr>
+          <w:rFonts w:ascii="Times New Roman" w:hAnsi="Times New Roman" w:cs="Times New Roman"/>
+        </w:rPr>
+      </w:pPr>
+      <w:r>
+        <w:rPr>
+          <w:rFonts w:ascii="Times New Roman" w:hAnsi="Times New Roman" w:cs="Times New Roman"/>
+        </w:rPr>
+        <w:t xml:space="preserve">9. </w:t>
+      </w:r>
+      <w:r>
+        <w:rPr>
+          <w:rFonts w:ascii="Times New Roman" w:hAnsi="Times New Roman" w:cs="Times New Roman"/>
+        </w:rPr>
+        <w:t xml:space="preserve">index </w:t>
+      </w:r>
+      <w:proofErr w:type="spellStart"/>
+      <w:r>
+        <w:rPr>
+          <w:rFonts w:ascii="Times New Roman" w:hAnsi="Times New Roman" w:cs="Times New Roman"/>
+        </w:rPr>
+        <w:t>kolom</w:t>
+      </w:r>
+      <w:proofErr w:type="spellEnd"/>
+      <w:r>
+        <w:rPr>
+          <w:rFonts w:ascii="Times New Roman" w:hAnsi="Times New Roman" w:cs="Times New Roman"/>
+        </w:rPr>
+        <w:t xml:space="preserve"> </w:t>
+      </w:r>
+      <w:proofErr w:type="spellStart"/>
+      <w:r>
+        <w:rPr>
+          <w:rFonts w:ascii="Times New Roman" w:hAnsi="Times New Roman" w:cs="Times New Roman"/>
+        </w:rPr>
+        <w:t>maksimal</w:t>
+      </w:r>
+      <w:proofErr w:type="spellEnd"/>
+      <w:r>
+        <w:rPr>
+          <w:rFonts w:ascii="Times New Roman" w:hAnsi="Times New Roman" w:cs="Times New Roman"/>
+        </w:rPr>
+        <w:t xml:space="preserve"> pada array </w:t>
+      </w:r>
+      <w:proofErr w:type="spellStart"/>
+      <w:r>
+        <w:rPr>
+          <w:rFonts w:ascii="Times New Roman" w:hAnsi="Times New Roman" w:cs="Times New Roman"/>
+        </w:rPr>
+        <w:t>penonton</w:t>
+      </w:r>
+      <w:proofErr w:type="spellEnd"/>
+      <w:r>
+        <w:rPr>
+          <w:rFonts w:ascii="Times New Roman" w:hAnsi="Times New Roman" w:cs="Times New Roman"/>
+        </w:rPr>
+        <w:t xml:space="preserve"> adalah 1.</w:t>
+      </w:r>
+    </w:p>
+    <w:p>
+      <w:pPr>
+        <w:rPr>
+          <w:rFonts w:ascii="Times New Roman" w:hAnsi="Times New Roman" w:cs="Times New Roman"/>
+        </w:rPr>
+      </w:pPr>
+      <w:r>
+        <w:rPr>
+          <w:rFonts w:ascii="Times New Roman" w:hAnsi="Times New Roman" w:cs="Times New Roman"/>
+        </w:rPr>
+        <w:t xml:space="preserve">10. </w:t>
+      </w:r>
+      <w:proofErr w:type="gramStart"/>
+      <w:r>
+        <w:rPr>
+          <w:rFonts w:ascii="Times New Roman" w:hAnsi="Times New Roman" w:cs="Times New Roman"/>
+        </w:rPr>
+        <w:t>Output :</w:t>
+      </w:r>
+      <w:proofErr w:type="gramEnd"/>
+    </w:p>
+    <w:p>
+      <w:pPr>
+        <w:rPr>
+          <w:rFonts w:ascii="Times New Roman" w:hAnsi="Times New Roman" w:cs="Times New Roman"/>
+        </w:rPr>
+      </w:pPr>
+      <w:r>
+        <w:rPr>
+          <w:rFonts w:ascii="Times New Roman" w:hAnsi="Times New Roman" w:cs="Times New Roman"/>
+          <w:noProof/>
+        </w:rPr>
+        <w:drawing>
+          <wp:inline distT="0" distB="0" distL="0" distR="0" wp14:anchorId="13364E74" wp14:editId="49634699">
+            <wp:extent cx="1551709" cy="942989"/>
+            <wp:effectExtent l="0" t="0" r="0" b="0"/>
+            <wp:docPr id="17" name="Picture 17"/>
+            <wp:cNvGraphicFramePr>
+              <a:graphicFrameLocks xmlns:a="http://schemas.openxmlformats.org/drawingml/2006/main" noChangeAspect="1"/>
+            </wp:cNvGraphicFramePr>
+            <a:graphic xmlns:a="http://schemas.openxmlformats.org/drawingml/2006/main">
+              <a:graphicData uri="http://schemas.openxmlformats.org/drawingml/2006/picture">
+                <pic:pic xmlns:pic="http://schemas.openxmlformats.org/drawingml/2006/picture">
+                  <pic:nvPicPr>
+                    <pic:cNvPr id="0" name="Picture 4"/>
+                    <pic:cNvPicPr>
+                      <a:picLocks noChangeAspect="1" noChangeArrowheads="1"/>
+                    </pic:cNvPicPr>
+                  </pic:nvPicPr>
+                  <pic:blipFill>
+                    <a:blip r:embed="rId21">
+                      <a:extLst>
+                        <a:ext uri="{28A0092B-C50C-407E-A947-70E740481C1C}">
+                          <a14:useLocalDpi xmlns:a14="http://schemas.microsoft.com/office/drawing/2010/main" val="0"/>
+                        </a:ext>
+                      </a:extLst>
+                    </a:blip>
+                    <a:srcRect/>
+                    <a:stretch>
+                      <a:fillRect/>
+                    </a:stretch>
+                  </pic:blipFill>
+                  <pic:spPr bwMode="auto">
+                    <a:xfrm>
+                      <a:off x="0" y="0"/>
+                      <a:ext cx="1554424" cy="944639"/>
+                    </a:xfrm>
+                    <a:prstGeom prst="rect">
+                      <a:avLst/>
+                    </a:prstGeom>
+                    <a:noFill/>
+                    <a:ln>
+                      <a:noFill/>
+                    </a:ln>
+                  </pic:spPr>
+                </pic:pic>
+              </a:graphicData>
+            </a:graphic>
+          </wp:inline>
+        </w:drawing>
+      </w:r>
+    </w:p>
+    <w:p>
+      <w:pPr>
+        <w:rPr>
+          <w:rFonts w:ascii="Times New Roman" w:hAnsi="Times New Roman" w:cs="Times New Roman"/>
+        </w:rPr>
+      </w:pPr>
+      <w:proofErr w:type="spellStart"/>
+      <w:proofErr w:type="gramStart"/>
+      <w:r>
+        <w:rPr>
+          <w:rFonts w:ascii="Times New Roman" w:hAnsi="Times New Roman" w:cs="Times New Roman"/>
+        </w:rPr>
+        <w:t>Github</w:t>
+      </w:r>
+      <w:proofErr w:type="spellEnd"/>
+      <w:r>
+        <w:rPr>
+          <w:rFonts w:ascii="Times New Roman" w:hAnsi="Times New Roman" w:cs="Times New Roman"/>
+        </w:rPr>
+        <w:t xml:space="preserve"> :</w:t>
+      </w:r>
+      <w:proofErr w:type="gramEnd"/>
+      <w:r>
+        <w:rPr>
+          <w:rFonts w:ascii="Times New Roman" w:hAnsi="Times New Roman" w:cs="Times New Roman"/>
+        </w:rPr>
+        <w:t xml:space="preserve"> </w:t>
+      </w:r>
+    </w:p>
+    <w:p>
+      <w:pPr>
+        <w:rPr>
+          <w:rFonts w:ascii="Times New Roman" w:hAnsi="Times New Roman" w:cs="Times New Roman"/>
+        </w:rPr>
+      </w:pPr>
+      <w:r>
+        <w:rPr>
+          <w:rFonts w:ascii="Times New Roman" w:hAnsi="Times New Roman" w:cs="Times New Roman"/>
+          <w:noProof/>
+        </w:rPr>
+        <w:drawing>
+          <wp:inline distT="0" distB="0" distL="0" distR="0" wp14:anchorId="43A6F1C4" wp14:editId="15035871">
+            <wp:extent cx="5271655" cy="2272235"/>
+            <wp:effectExtent l="0" t="0" r="5715" b="0"/>
+            <wp:docPr id="18" name="Picture 18"/>
+            <wp:cNvGraphicFramePr>
+              <a:graphicFrameLocks xmlns:a="http://schemas.openxmlformats.org/drawingml/2006/main" noChangeAspect="1"/>
+            </wp:cNvGraphicFramePr>
+            <a:graphic xmlns:a="http://schemas.openxmlformats.org/drawingml/2006/main">
+              <a:graphicData uri="http://schemas.openxmlformats.org/drawingml/2006/picture">
+                <pic:pic xmlns:pic="http://schemas.openxmlformats.org/drawingml/2006/picture">
+                  <pic:nvPicPr>
+                    <pic:cNvPr id="0" name="Picture 5"/>
+                    <pic:cNvPicPr>
+                      <a:picLocks noChangeAspect="1" noChangeArrowheads="1"/>
+                    </pic:cNvPicPr>
+                  </pic:nvPicPr>
+                  <pic:blipFill>
+                    <a:blip r:embed="rId22" cstate="print">
+                      <a:extLst>
+                        <a:ext uri="{28A0092B-C50C-407E-A947-70E740481C1C}">
+                          <a14:useLocalDpi xmlns:a14="http://schemas.microsoft.com/office/drawing/2010/main" val="0"/>
+                        </a:ext>
+                      </a:extLst>
+                    </a:blip>
+                    <a:srcRect/>
+                    <a:stretch>
+                      <a:fillRect/>
+                    </a:stretch>
+                  </pic:blipFill>
+                  <pic:spPr bwMode="auto">
+                    <a:xfrm>
+                      <a:off x="0" y="0"/>
+                      <a:ext cx="5313040" cy="2290073"/>
+                    </a:xfrm>
+                    <a:prstGeom prst="rect">
+                      <a:avLst/>
+                    </a:prstGeom>
+                    <a:noFill/>
+                    <a:ln>
+                      <a:noFill/>
+                    </a:ln>
+                  </pic:spPr>
+                </pic:pic>
+              </a:graphicData>
+            </a:graphic>
+          </wp:inline>
+        </w:drawing>
+      </w:r>
+    </w:p>
+    <w:p>
+      <w:pPr>
+        <w:rPr>
+          <w:rFonts w:ascii="Times New Roman" w:hAnsi="Times New Roman" w:cs="Times New Roman"/>
+        </w:rPr>
+      </w:pPr>
+      <w:r>
+        <w:rPr>
+          <w:rFonts w:ascii="Times New Roman" w:hAnsi="Times New Roman" w:cs="Times New Roman"/>
+        </w:rPr>
+        <w:lastRenderedPageBreak/>
+        <w:t xml:space="preserve">11. </w:t>
+      </w:r>
+      <w:proofErr w:type="gramStart"/>
+      <w:r>
+        <w:rPr>
+          <w:rFonts w:ascii="Times New Roman" w:hAnsi="Times New Roman" w:cs="Times New Roman"/>
+        </w:rPr>
+        <w:t>Output :</w:t>
+      </w:r>
+      <w:proofErr w:type="gramEnd"/>
+    </w:p>
+    <w:p>
+      <w:pPr>
+        <w:rPr>
+          <w:rFonts w:ascii="Times New Roman" w:hAnsi="Times New Roman" w:cs="Times New Roman"/>
+        </w:rPr>
+      </w:pPr>
+      <w:r>
+        <w:rPr>
+          <w:rFonts w:ascii="Times New Roman" w:hAnsi="Times New Roman" w:cs="Times New Roman"/>
+          <w:noProof/>
+        </w:rPr>
+        <w:drawing>
+          <wp:inline distT="0" distB="0" distL="0" distR="0" wp14:anchorId="635FB584" wp14:editId="0DFDC0AC">
+            <wp:extent cx="1503218" cy="913520"/>
+            <wp:effectExtent l="0" t="0" r="1905" b="1270"/>
+            <wp:docPr id="19" name="Picture 19"/>
+            <wp:cNvGraphicFramePr>
+              <a:graphicFrameLocks xmlns:a="http://schemas.openxmlformats.org/drawingml/2006/main" noChangeAspect="1"/>
+            </wp:cNvGraphicFramePr>
+            <a:graphic xmlns:a="http://schemas.openxmlformats.org/drawingml/2006/main">
+              <a:graphicData uri="http://schemas.openxmlformats.org/drawingml/2006/picture">
+                <pic:pic xmlns:pic="http://schemas.openxmlformats.org/drawingml/2006/picture">
+                  <pic:nvPicPr>
+                    <pic:cNvPr id="0" name="Picture 6"/>
+                    <pic:cNvPicPr>
+                      <a:picLocks noChangeAspect="1" noChangeArrowheads="1"/>
+                    </pic:cNvPicPr>
+                  </pic:nvPicPr>
+                  <pic:blipFill>
+                    <a:blip r:embed="rId21">
+                      <a:extLst>
+                        <a:ext uri="{28A0092B-C50C-407E-A947-70E740481C1C}">
+                          <a14:useLocalDpi xmlns:a14="http://schemas.microsoft.com/office/drawing/2010/main" val="0"/>
+                        </a:ext>
+                      </a:extLst>
+                    </a:blip>
+                    <a:srcRect/>
+                    <a:stretch>
+                      <a:fillRect/>
+                    </a:stretch>
+                  </pic:blipFill>
+                  <pic:spPr bwMode="auto">
+                    <a:xfrm>
+                      <a:off x="0" y="0"/>
+                      <a:ext cx="1508692" cy="916846"/>
+                    </a:xfrm>
+                    <a:prstGeom prst="rect">
+                      <a:avLst/>
+                    </a:prstGeom>
+                    <a:noFill/>
+                    <a:ln>
+                      <a:noFill/>
+                    </a:ln>
+                  </pic:spPr>
+                </pic:pic>
+              </a:graphicData>
+            </a:graphic>
+          </wp:inline>
+        </w:drawing>
+      </w:r>
+    </w:p>
+    <w:p>
+      <w:pPr>
+        <w:rPr>
+          <w:rFonts w:ascii="Times New Roman" w:hAnsi="Times New Roman" w:cs="Times New Roman"/>
+        </w:rPr>
+      </w:pPr>
+      <w:proofErr w:type="spellStart"/>
+      <w:proofErr w:type="gramStart"/>
+      <w:r>
+        <w:rPr>
+          <w:rFonts w:ascii="Times New Roman" w:hAnsi="Times New Roman" w:cs="Times New Roman"/>
+        </w:rPr>
+        <w:t>Github</w:t>
+      </w:r>
+      <w:proofErr w:type="spellEnd"/>
+      <w:r>
+        <w:rPr>
+          <w:rFonts w:ascii="Times New Roman" w:hAnsi="Times New Roman" w:cs="Times New Roman"/>
+        </w:rPr>
+        <w:t xml:space="preserve"> :</w:t>
+      </w:r>
+      <w:proofErr w:type="gramEnd"/>
+    </w:p>
+    <w:p>
+      <w:pPr>
+        <w:rPr>
+          <w:rFonts w:ascii="Times New Roman" w:hAnsi="Times New Roman" w:cs="Times New Roman"/>
+        </w:rPr>
+      </w:pPr>
+      <w:r>
+        <w:rPr>
+          <w:rFonts w:ascii="Times New Roman" w:hAnsi="Times New Roman" w:cs="Times New Roman"/>
+          <w:noProof/>
+        </w:rPr>
+        <w:drawing>
+          <wp:inline distT="0" distB="0" distL="0" distR="0" wp14:anchorId="6DCE0753" wp14:editId="76E1DF20">
+            <wp:extent cx="5715000" cy="2514600"/>
+            <wp:effectExtent l="0" t="0" r="0" b="0"/>
+            <wp:docPr id="23" name="Picture 23"/>
+            <wp:cNvGraphicFramePr>
+              <a:graphicFrameLocks xmlns:a="http://schemas.openxmlformats.org/drawingml/2006/main" noChangeAspect="1"/>
+            </wp:cNvGraphicFramePr>
+            <a:graphic xmlns:a="http://schemas.openxmlformats.org/drawingml/2006/main">
+              <a:graphicData uri="http://schemas.openxmlformats.org/drawingml/2006/picture">
+                <pic:pic xmlns:pic="http://schemas.openxmlformats.org/drawingml/2006/picture">
+                  <pic:nvPicPr>
+                    <pic:cNvPr id="0" name="Picture 10"/>
+                    <pic:cNvPicPr>
+                      <a:picLocks noChangeAspect="1" noChangeArrowheads="1"/>
+                    </pic:cNvPicPr>
+                  </pic:nvPicPr>
+                  <pic:blipFill>
+                    <a:blip r:embed="rId23" cstate="print">
+                      <a:extLst>
+                        <a:ext uri="{28A0092B-C50C-407E-A947-70E740481C1C}">
+                          <a14:useLocalDpi xmlns:a14="http://schemas.microsoft.com/office/drawing/2010/main" val="0"/>
+                        </a:ext>
+                      </a:extLst>
+                    </a:blip>
+                    <a:srcRect/>
+                    <a:stretch>
+                      <a:fillRect/>
+                    </a:stretch>
+                  </pic:blipFill>
+                  <pic:spPr bwMode="auto">
+                    <a:xfrm>
+                      <a:off x="0" y="0"/>
+                      <a:ext cx="5715000" cy="2514600"/>
+                    </a:xfrm>
+                    <a:prstGeom prst="rect">
+                      <a:avLst/>
+                    </a:prstGeom>
+                    <a:noFill/>
+                    <a:ln>
+                      <a:noFill/>
+                    </a:ln>
+                  </pic:spPr>
+                </pic:pic>
+              </a:graphicData>
+            </a:graphic>
+          </wp:inline>
+        </w:drawing>
+      </w:r>
+    </w:p>
+    <w:p>
+      <w:pPr>
+        <w:rPr>
+          <w:rFonts w:ascii="Times New Roman" w:hAnsi="Times New Roman" w:cs="Times New Roman"/>
+        </w:rPr>
+      </w:pPr>
+      <w:r>
+        <w:rPr>
+          <w:rFonts w:ascii="Times New Roman" w:hAnsi="Times New Roman" w:cs="Times New Roman"/>
+        </w:rPr>
+        <w:t xml:space="preserve">12. </w:t>
+      </w:r>
+      <w:proofErr w:type="gramStart"/>
+      <w:r>
+        <w:rPr>
+          <w:rFonts w:ascii="Times New Roman" w:hAnsi="Times New Roman" w:cs="Times New Roman"/>
+        </w:rPr>
+        <w:t>Output :</w:t>
+      </w:r>
+      <w:proofErr w:type="gramEnd"/>
+      <w:r>
+        <w:rPr>
+          <w:rFonts w:ascii="Times New Roman" w:hAnsi="Times New Roman" w:cs="Times New Roman"/>
+        </w:rPr>
+        <w:t xml:space="preserve"> </w:t>
+      </w:r>
+    </w:p>
+    <w:p>
+      <w:pPr>
+        <w:rPr>
+          <w:rFonts w:ascii="Times New Roman" w:hAnsi="Times New Roman" w:cs="Times New Roman"/>
+        </w:rPr>
+      </w:pPr>
+      <w:r>
+        <w:rPr>
+          <w:rFonts w:ascii="Times New Roman" w:hAnsi="Times New Roman" w:cs="Times New Roman"/>
+          <w:noProof/>
+        </w:rPr>
+        <w:drawing>
+          <wp:inline distT="0" distB="0" distL="0" distR="0" wp14:anchorId="0F8C0C7A" wp14:editId="30A4CEE3">
+            <wp:extent cx="1943645" cy="976746"/>
+            <wp:effectExtent l="0" t="0" r="0" b="0"/>
+            <wp:docPr id="21" name="Picture 21"/>
+            <wp:cNvGraphicFramePr>
+              <a:graphicFrameLocks xmlns:a="http://schemas.openxmlformats.org/drawingml/2006/main" noChangeAspect="1"/>
+            </wp:cNvGraphicFramePr>
+            <a:graphic xmlns:a="http://schemas.openxmlformats.org/drawingml/2006/main">
+              <a:graphicData uri="http://schemas.openxmlformats.org/drawingml/2006/picture">
+                <pic:pic xmlns:pic="http://schemas.openxmlformats.org/drawingml/2006/picture">
+                  <pic:nvPicPr>
+                    <pic:cNvPr id="0" name="Picture 8"/>
+                    <pic:cNvPicPr>
+                      <a:picLocks noChangeAspect="1" noChangeArrowheads="1"/>
+                    </pic:cNvPicPr>
+                  </pic:nvPicPr>
+                  <pic:blipFill>
+                    <a:blip r:embed="rId24">
+                      <a:extLst>
+                        <a:ext uri="{28A0092B-C50C-407E-A947-70E740481C1C}">
+                          <a14:useLocalDpi xmlns:a14="http://schemas.microsoft.com/office/drawing/2010/main" val="0"/>
+                        </a:ext>
+                      </a:extLst>
+                    </a:blip>
+                    <a:srcRect/>
+                    <a:stretch>
+                      <a:fillRect/>
+                    </a:stretch>
+                  </pic:blipFill>
+                  <pic:spPr bwMode="auto">
+                    <a:xfrm>
+                      <a:off x="0" y="0"/>
+                      <a:ext cx="1952912" cy="981403"/>
+                    </a:xfrm>
+                    <a:prstGeom prst="rect">
+                      <a:avLst/>
+                    </a:prstGeom>
+                    <a:noFill/>
+                    <a:ln>
+                      <a:noFill/>
+                    </a:ln>
+                  </pic:spPr>
+                </pic:pic>
+              </a:graphicData>
+            </a:graphic>
+          </wp:inline>
+        </w:drawing>
+      </w:r>
+    </w:p>
+    <w:p>
+      <w:pPr>
+        <w:rPr>
+          <w:rFonts w:ascii="Times New Roman" w:hAnsi="Times New Roman" w:cs="Times New Roman"/>
+        </w:rPr>
+      </w:pPr>
+      <w:proofErr w:type="spellStart"/>
+      <w:proofErr w:type="gramStart"/>
+      <w:r>
+        <w:rPr>
+          <w:rFonts w:ascii="Times New Roman" w:hAnsi="Times New Roman" w:cs="Times New Roman"/>
+        </w:rPr>
+        <w:t>Github</w:t>
+      </w:r>
+      <w:proofErr w:type="spellEnd"/>
+      <w:r>
+        <w:rPr>
+          <w:rFonts w:ascii="Times New Roman" w:hAnsi="Times New Roman" w:cs="Times New Roman"/>
+        </w:rPr>
+        <w:t xml:space="preserve"> :</w:t>
+      </w:r>
+      <w:proofErr w:type="gramEnd"/>
+      <w:r>
+        <w:rPr>
+          <w:rFonts w:ascii="Times New Roman" w:hAnsi="Times New Roman" w:cs="Times New Roman"/>
+        </w:rPr>
+        <w:t xml:space="preserve"> </w:t>
+      </w:r>
+    </w:p>
+    <w:p>
+      <w:pPr>
+        <w:rPr>
+          <w:rFonts w:ascii="Times New Roman" w:hAnsi="Times New Roman" w:cs="Times New Roman"/>
+        </w:rPr>
+      </w:pPr>
+      <w:r>
+        <w:rPr>
+          <w:rFonts w:ascii="Times New Roman" w:hAnsi="Times New Roman" w:cs="Times New Roman"/>
+          <w:noProof/>
+        </w:rPr>
+        <w:drawing>
+          <wp:inline distT="0" distB="0" distL="0" distR="0" wp14:anchorId="34B0644A" wp14:editId="0B5DA038">
+            <wp:extent cx="5721985" cy="2459355"/>
+            <wp:effectExtent l="0" t="0" r="0" b="0"/>
+            <wp:docPr id="22" name="Picture 22"/>
+            <wp:cNvGraphicFramePr>
+              <a:graphicFrameLocks xmlns:a="http://schemas.openxmlformats.org/drawingml/2006/main" noChangeAspect="1"/>
+            </wp:cNvGraphicFramePr>
+            <a:graphic xmlns:a="http://schemas.openxmlformats.org/drawingml/2006/main">
+              <a:graphicData uri="http://schemas.openxmlformats.org/drawingml/2006/picture">
+                <pic:pic xmlns:pic="http://schemas.openxmlformats.org/drawingml/2006/picture">
+                  <pic:nvPicPr>
+                    <pic:cNvPr id="0" name="Picture 9"/>
+                    <pic:cNvPicPr>
+                      <a:picLocks noChangeAspect="1" noChangeArrowheads="1"/>
+                    </pic:cNvPicPr>
+                  </pic:nvPicPr>
+                  <pic:blipFill>
+                    <a:blip r:embed="rId25" cstate="print">
+                      <a:extLst>
+                        <a:ext uri="{28A0092B-C50C-407E-A947-70E740481C1C}">
+                          <a14:useLocalDpi xmlns:a14="http://schemas.microsoft.com/office/drawing/2010/main" val="0"/>
+                        </a:ext>
+                      </a:extLst>
+                    </a:blip>
+                    <a:srcRect/>
+                    <a:stretch>
+                      <a:fillRect/>
+                    </a:stretch>
+                  </pic:blipFill>
+                  <pic:spPr bwMode="auto">
+                    <a:xfrm>
+                      <a:off x="0" y="0"/>
+                      <a:ext cx="5721985" cy="2459355"/>
+                    </a:xfrm>
+                    <a:prstGeom prst="rect">
+                      <a:avLst/>
+                    </a:prstGeom>
+                    <a:noFill/>
+                    <a:ln>
+                      <a:noFill/>
+                    </a:ln>
+                  </pic:spPr>
+                </pic:pic>
+              </a:graphicData>
+            </a:graphic>
+          </wp:inline>
+        </w:drawing>
+      </w:r>
+    </w:p>
+    <w:p>
+      <w:pPr>
+        <w:rPr>
+          <w:rFonts w:ascii="Times New Roman" w:hAnsi="Times New Roman" w:cs="Times New Roman"/>
+        </w:rPr>
+      </w:pPr>
+    </w:p>
+    <w:p>
+      <w:pPr>
+        <w:rPr>
+          <w:rFonts w:ascii="Times New Roman" w:hAnsi="Times New Roman" w:cs="Times New Roman"/>
+        </w:rPr>
+      </w:pPr>
+    </w:p>
+    <w:p>
+      <w:pPr>
+        <w:rPr>
+          <w:rFonts w:ascii="Times New Roman" w:hAnsi="Times New Roman" w:cs="Times New Roman"/>
+        </w:rPr>
+      </w:pPr>
+      <w:r>
+        <w:rPr>
+          <w:rFonts w:ascii="Times New Roman" w:hAnsi="Times New Roman" w:cs="Times New Roman"/>
+        </w:rPr>
+        <w:lastRenderedPageBreak/>
+        <w:t>13.</w:t>
+      </w:r>
+      <w:r>
+        <w:rPr>
+          <w:rFonts w:ascii="Times New Roman" w:hAnsi="Times New Roman" w:cs="Times New Roman"/>
+        </w:rPr>
+        <w:t xml:space="preserve"> </w:t>
+      </w:r>
+      <w:proofErr w:type="spellStart"/>
+      <w:r>
+        <w:rPr>
+          <w:rFonts w:ascii="Times New Roman" w:hAnsi="Times New Roman" w:cs="Times New Roman"/>
+        </w:rPr>
+        <w:t>fungsi</w:t>
+      </w:r>
+      <w:proofErr w:type="spellEnd"/>
+      <w:r>
+        <w:rPr>
+          <w:rFonts w:ascii="Times New Roman" w:hAnsi="Times New Roman" w:cs="Times New Roman"/>
+        </w:rPr>
+        <w:t xml:space="preserve"> </w:t>
+      </w:r>
+      <w:proofErr w:type="spellStart"/>
+      <w:proofErr w:type="gramStart"/>
+      <w:r>
+        <w:rPr>
+          <w:rFonts w:ascii="Times New Roman" w:hAnsi="Times New Roman" w:cs="Times New Roman"/>
+        </w:rPr>
+        <w:t>string.join</w:t>
+      </w:r>
+      <w:proofErr w:type="spellEnd"/>
+      <w:proofErr w:type="gramEnd"/>
+      <w:r>
+        <w:rPr>
+          <w:rFonts w:ascii="Times New Roman" w:hAnsi="Times New Roman" w:cs="Times New Roman"/>
+        </w:rPr>
+        <w:t xml:space="preserve">() adalah untuk </w:t>
+      </w:r>
+      <w:proofErr w:type="spellStart"/>
+      <w:r>
+        <w:rPr>
+          <w:rFonts w:ascii="Times New Roman" w:hAnsi="Times New Roman" w:cs="Times New Roman"/>
+        </w:rPr>
+        <w:t>menggabungkan</w:t>
+      </w:r>
+      <w:proofErr w:type="spellEnd"/>
+      <w:r>
+        <w:rPr>
+          <w:rFonts w:ascii="Times New Roman" w:hAnsi="Times New Roman" w:cs="Times New Roman"/>
+        </w:rPr>
+        <w:t xml:space="preserve"> </w:t>
+      </w:r>
+      <w:proofErr w:type="spellStart"/>
+      <w:r>
+        <w:rPr>
+          <w:rFonts w:ascii="Times New Roman" w:hAnsi="Times New Roman" w:cs="Times New Roman"/>
+        </w:rPr>
+        <w:t>elemen</w:t>
+      </w:r>
+      <w:proofErr w:type="spellEnd"/>
+      <w:r>
+        <w:rPr>
+          <w:rFonts w:ascii="Times New Roman" w:hAnsi="Times New Roman" w:cs="Times New Roman"/>
+        </w:rPr>
+        <w:t xml:space="preserve"> </w:t>
+      </w:r>
+      <w:proofErr w:type="spellStart"/>
+      <w:r>
+        <w:rPr>
+          <w:rFonts w:ascii="Times New Roman" w:hAnsi="Times New Roman" w:cs="Times New Roman"/>
+        </w:rPr>
+        <w:t>elemen</w:t>
+      </w:r>
+      <w:proofErr w:type="spellEnd"/>
+      <w:r>
+        <w:rPr>
+          <w:rFonts w:ascii="Times New Roman" w:hAnsi="Times New Roman" w:cs="Times New Roman"/>
+        </w:rPr>
+        <w:t xml:space="preserve"> yang </w:t>
+      </w:r>
+      <w:proofErr w:type="spellStart"/>
+      <w:r>
+        <w:rPr>
+          <w:rFonts w:ascii="Times New Roman" w:hAnsi="Times New Roman" w:cs="Times New Roman"/>
+        </w:rPr>
+        <w:t>ada</w:t>
+      </w:r>
+      <w:proofErr w:type="spellEnd"/>
+      <w:r>
+        <w:rPr>
+          <w:rFonts w:ascii="Times New Roman" w:hAnsi="Times New Roman" w:cs="Times New Roman"/>
+        </w:rPr>
+        <w:t xml:space="preserve"> </w:t>
+      </w:r>
+      <w:proofErr w:type="spellStart"/>
+      <w:r>
+        <w:rPr>
+          <w:rFonts w:ascii="Times New Roman" w:hAnsi="Times New Roman" w:cs="Times New Roman"/>
+        </w:rPr>
+        <w:t>dalam</w:t>
+      </w:r>
+      <w:proofErr w:type="spellEnd"/>
+      <w:r>
+        <w:rPr>
+          <w:rFonts w:ascii="Times New Roman" w:hAnsi="Times New Roman" w:cs="Times New Roman"/>
+        </w:rPr>
+        <w:t xml:space="preserve"> </w:t>
+      </w:r>
+      <w:proofErr w:type="spellStart"/>
+      <w:r>
+        <w:rPr>
+          <w:rFonts w:ascii="Times New Roman" w:hAnsi="Times New Roman" w:cs="Times New Roman"/>
+        </w:rPr>
+        <w:t>suatu</w:t>
+      </w:r>
+      <w:proofErr w:type="spellEnd"/>
+      <w:r>
+        <w:rPr>
+          <w:rFonts w:ascii="Times New Roman" w:hAnsi="Times New Roman" w:cs="Times New Roman"/>
+        </w:rPr>
+        <w:t xml:space="preserve"> array.</w:t>
+      </w:r>
+    </w:p>
+    <w:p>
+      <w:pPr>
+        <w:rPr>
+          <w:rFonts w:ascii="Times New Roman" w:hAnsi="Times New Roman" w:cs="Times New Roman"/>
+        </w:rPr>
+      </w:pPr>
+      <w:r>
+        <w:rPr>
+          <w:rFonts w:ascii="Times New Roman" w:hAnsi="Times New Roman" w:cs="Times New Roman"/>
+        </w:rPr>
+        <w:t xml:space="preserve">14. </w:t>
+      </w:r>
+      <w:proofErr w:type="spellStart"/>
+      <w:proofErr w:type="gramStart"/>
+      <w:r>
+        <w:rPr>
+          <w:rFonts w:ascii="Times New Roman" w:hAnsi="Times New Roman" w:cs="Times New Roman"/>
+        </w:rPr>
+        <w:t>Github</w:t>
+      </w:r>
+      <w:proofErr w:type="spellEnd"/>
+      <w:r>
+        <w:rPr>
+          <w:rFonts w:ascii="Times New Roman" w:hAnsi="Times New Roman" w:cs="Times New Roman"/>
+        </w:rPr>
+        <w:t xml:space="preserve"> :</w:t>
+      </w:r>
+      <w:proofErr w:type="gramEnd"/>
+    </w:p>
+    <w:p>
+      <w:pPr>
+        <w:rPr>
+          <w:rFonts w:ascii="Times New Roman" w:hAnsi="Times New Roman" w:cs="Times New Roman"/>
+        </w:rPr>
+      </w:pPr>
+      <w:r>
+        <w:rPr>
+          <w:rFonts w:ascii="Times New Roman" w:hAnsi="Times New Roman" w:cs="Times New Roman"/>
+          <w:noProof/>
+        </w:rPr>
+        <w:drawing>
+          <wp:inline distT="0" distB="0" distL="0" distR="0" wp14:anchorId="5C72F01F" wp14:editId="0CE8734C">
+            <wp:extent cx="5721985" cy="2459355"/>
+            <wp:effectExtent l="0" t="0" r="0" b="0"/>
+            <wp:docPr id="24" name="Picture 24"/>
+            <wp:cNvGraphicFramePr>
+              <a:graphicFrameLocks xmlns:a="http://schemas.openxmlformats.org/drawingml/2006/main" noChangeAspect="1"/>
+            </wp:cNvGraphicFramePr>
+            <a:graphic xmlns:a="http://schemas.openxmlformats.org/drawingml/2006/main">
+              <a:graphicData uri="http://schemas.openxmlformats.org/drawingml/2006/picture">
+                <pic:pic xmlns:pic="http://schemas.openxmlformats.org/drawingml/2006/picture">
+                  <pic:nvPicPr>
+                    <pic:cNvPr id="0" name="Picture 11"/>
+                    <pic:cNvPicPr>
+                      <a:picLocks noChangeAspect="1" noChangeArrowheads="1"/>
+                    </pic:cNvPicPr>
+                  </pic:nvPicPr>
+                  <pic:blipFill>
+                    <a:blip r:embed="rId25" cstate="print">
+                      <a:extLst>
+                        <a:ext uri="{28A0092B-C50C-407E-A947-70E740481C1C}">
+                          <a14:useLocalDpi xmlns:a14="http://schemas.microsoft.com/office/drawing/2010/main" val="0"/>
+                        </a:ext>
+                      </a:extLst>
+                    </a:blip>
+                    <a:srcRect/>
+                    <a:stretch>
+                      <a:fillRect/>
+                    </a:stretch>
+                  </pic:blipFill>
+                  <pic:spPr bwMode="auto">
+                    <a:xfrm>
+                      <a:off x="0" y="0"/>
+                      <a:ext cx="5721985" cy="2459355"/>
+                    </a:xfrm>
+                    <a:prstGeom prst="rect">
+                      <a:avLst/>
+                    </a:prstGeom>
+                    <a:noFill/>
+                    <a:ln>
+                      <a:noFill/>
+                    </a:ln>
+                  </pic:spPr>
+                </pic:pic>
+              </a:graphicData>
+            </a:graphic>
+          </wp:inline>
+        </w:drawing>
+      </w:r>
+    </w:p>
+    <w:p>
+      <w:pPr>
+        <w:rPr>
+          <w:rFonts w:ascii="Times New Roman" w:hAnsi="Times New Roman" w:cs="Times New Roman"/>
+          <w:b/>
+          <w:bCs/>
+        </w:rPr>
+      </w:pPr>
+      <w:r>
+        <w:rPr>
+          <w:rFonts w:ascii="Times New Roman" w:hAnsi="Times New Roman" w:cs="Times New Roman"/>
+          <w:b/>
+          <w:bCs/>
+        </w:rPr>
+        <w:t xml:space="preserve">2.2 </w:t>
+      </w:r>
+      <w:proofErr w:type="spellStart"/>
+      <w:r>
+        <w:rPr>
+          <w:rFonts w:ascii="Times New Roman" w:hAnsi="Times New Roman" w:cs="Times New Roman"/>
+          <w:b/>
+          <w:bCs/>
+        </w:rPr>
+        <w:t>Percobaan</w:t>
+      </w:r>
+      <w:proofErr w:type="spellEnd"/>
+      <w:r>
+        <w:rPr>
+          <w:rFonts w:ascii="Times New Roman" w:hAnsi="Times New Roman" w:cs="Times New Roman"/>
+          <w:b/>
+          <w:bCs/>
+        </w:rPr>
+        <w:t xml:space="preserve"> 2: </w:t>
+      </w:r>
+      <w:proofErr w:type="spellStart"/>
+      <w:r>
+        <w:rPr>
+          <w:rFonts w:ascii="Times New Roman" w:hAnsi="Times New Roman" w:cs="Times New Roman"/>
+          <w:b/>
+          <w:bCs/>
+        </w:rPr>
+        <w:t>Memanfaatkan</w:t>
+      </w:r>
+      <w:proofErr w:type="spellEnd"/>
+      <w:r>
+        <w:rPr>
+          <w:rFonts w:ascii="Times New Roman" w:hAnsi="Times New Roman" w:cs="Times New Roman"/>
+          <w:b/>
+          <w:bCs/>
+        </w:rPr>
+        <w:t xml:space="preserve"> Scanner dan </w:t>
+      </w:r>
+      <w:proofErr w:type="spellStart"/>
+      <w:r>
+        <w:rPr>
+          <w:rFonts w:ascii="Times New Roman" w:hAnsi="Times New Roman" w:cs="Times New Roman"/>
+          <w:b/>
+          <w:bCs/>
+        </w:rPr>
+        <w:t>Perulangan</w:t>
+      </w:r>
+      <w:proofErr w:type="spellEnd"/>
+      <w:r>
+        <w:rPr>
+          <w:rFonts w:ascii="Times New Roman" w:hAnsi="Times New Roman" w:cs="Times New Roman"/>
+          <w:b/>
+          <w:bCs/>
+        </w:rPr>
+        <w:t xml:space="preserve"> untuk Input dan </w:t>
+      </w:r>
+    </w:p>
+    <w:p>
+      <w:pPr>
+        <w:rPr>
+          <w:rFonts w:ascii="Times New Roman" w:hAnsi="Times New Roman" w:cs="Times New Roman"/>
+          <w:b/>
+          <w:bCs/>
+        </w:rPr>
+      </w:pPr>
+      <w:r>
+        <w:rPr>
+          <w:rFonts w:ascii="Times New Roman" w:hAnsi="Times New Roman" w:cs="Times New Roman"/>
+          <w:b/>
+          <w:bCs/>
+        </w:rPr>
+        <w:t xml:space="preserve">Output pada Array 2 </w:t>
+      </w:r>
+      <w:proofErr w:type="spellStart"/>
+      <w:r>
+        <w:rPr>
+          <w:rFonts w:ascii="Times New Roman" w:hAnsi="Times New Roman" w:cs="Times New Roman"/>
+          <w:b/>
+          <w:bCs/>
+        </w:rPr>
+        <w:t>Dimensi</w:t>
+      </w:r>
+      <w:proofErr w:type="spellEnd"/>
+    </w:p>
+    <w:p>
+      <w:pPr>
+        <w:rPr>
+          <w:rFonts w:ascii="Times New Roman" w:hAnsi="Times New Roman" w:cs="Times New Roman"/>
+          <w:b/>
+          <w:bCs/>
+        </w:rPr>
+      </w:pPr>
+      <w:proofErr w:type="gramStart"/>
+      <w:r>
+        <w:rPr>
+          <w:rFonts w:ascii="Times New Roman" w:hAnsi="Times New Roman" w:cs="Times New Roman"/>
+          <w:b/>
+          <w:bCs/>
+        </w:rPr>
+        <w:t>Input :</w:t>
+      </w:r>
+      <w:proofErr w:type="gramEnd"/>
+    </w:p>
+    <w:p>
+      <w:pPr>
+        <w:rPr>
+          <w:rFonts w:ascii="Times New Roman" w:hAnsi="Times New Roman" w:cs="Times New Roman"/>
+          <w:b/>
+          <w:bCs/>
+        </w:rPr>
+      </w:pPr>
+      <w:proofErr w:type="gramStart"/>
+      <w:r>
+        <w:rPr>
+          <w:rFonts w:ascii="Times New Roman" w:hAnsi="Times New Roman" w:cs="Times New Roman"/>
+          <w:b/>
+          <w:bCs/>
+        </w:rPr>
+        <w:t>Output :</w:t>
+      </w:r>
+      <w:proofErr w:type="gramEnd"/>
+    </w:p>
+    <w:p>
+      <w:pPr>
+        <w:rPr>
+          <w:rFonts w:ascii="Times New Roman" w:hAnsi="Times New Roman" w:cs="Times New Roman"/>
+          <w:b/>
+          <w:bCs/>
+        </w:rPr>
+      </w:pPr>
+      <w:proofErr w:type="spellStart"/>
+      <w:proofErr w:type="gramStart"/>
+      <w:r>
+        <w:rPr>
+          <w:rFonts w:ascii="Times New Roman" w:hAnsi="Times New Roman" w:cs="Times New Roman"/>
+          <w:b/>
+          <w:bCs/>
+        </w:rPr>
+        <w:t>Github</w:t>
+      </w:r>
+      <w:proofErr w:type="spellEnd"/>
+      <w:r>
+        <w:rPr>
+          <w:rFonts w:ascii="Times New Roman" w:hAnsi="Times New Roman" w:cs="Times New Roman"/>
+          <w:b/>
+          <w:bCs/>
+        </w:rPr>
+        <w:t xml:space="preserve"> :</w:t>
+      </w:r>
+      <w:proofErr w:type="gramEnd"/>
     </w:p>
     <w:sectPr>
       <w:pgSz w:w="11906" w:h="16838"/>

</xml_diff>